<commit_message>
Criacao da estrutura inicial do aplicativo
</commit_message>
<xml_diff>
--- a/Definicao.docx
+++ b/Definicao.docx
@@ -11,6 +11,7 @@
           <w:sz w:val="28"/>
         </w:rPr>
       </w:pPr>
+      <w:bookmarkStart w:id="0" w:name="_GoBack"/>
       <w:r>
         <w:rPr>
           <w:rFonts w:ascii="Arial" w:hAnsi="Arial" w:cs="Arial"/>
@@ -439,7 +440,6 @@
           <w:rFonts w:ascii="Arial" w:hAnsi="Arial" w:cs="Arial"/>
         </w:rPr>
       </w:pPr>
-      <w:bookmarkStart w:id="0" w:name="_GoBack"/>
       <w:r>
         <w:rPr>
           <w:rFonts w:ascii="Arial" w:hAnsi="Arial" w:cs="Arial"/>
@@ -447,7 +447,6 @@
         <w:t>Descrição: Montar estrutura</w:t>
       </w:r>
     </w:p>
-    <w:bookmarkEnd w:id="0"/>
     <w:p>
       <w:pPr>
         <w:rPr>
@@ -504,6 +503,7 @@
         </w:rPr>
       </w:pPr>
     </w:p>
+    <w:bookmarkEnd w:id="0"/>
     <w:p>
       <w:pPr>
         <w:rPr>

</xml_diff>